<commit_message>
Added the templates for the Postgres DB read and write
</commit_message>
<xml_diff>
--- a/doc/ProjectBuildingNotes.docx
+++ b/doc/ProjectBuildingNotes.docx
@@ -47,10 +47,16 @@
             <w:tcW w:w="9291" w:type="dxa"/>
           </w:tcPr>
           <w:p>
+            <w:pPr>
+              <w:rPr>
+                <w:lang w:val="en-US"/>
+              </w:rPr>
+            </w:pPr>
             <w:hyperlink r:id="rId4" w:history="1">
               <w:r>
                 <w:rPr>
                   <w:rStyle w:val="a4"/>
+                  <w:lang w:val="en-US"/>
                 </w:rPr>
                 <w:t>https://10.11.1.11/api/v1/ticket_customer?customer_id=170&amp;_=1696102837134</w:t>
               </w:r>
@@ -63,13 +69,25 @@
           <w:tcPr>
             <w:tcW w:w="1165" w:type="dxa"/>
           </w:tcPr>
-          <w:p/>
+          <w:p>
+            <w:pPr>
+              <w:rPr>
+                <w:lang w:val="en-US"/>
+              </w:rPr>
+            </w:pPr>
+          </w:p>
         </w:tc>
         <w:tc>
           <w:tcPr>
             <w:tcW w:w="9291" w:type="dxa"/>
           </w:tcPr>
-          <w:p/>
+          <w:p>
+            <w:pPr>
+              <w:rPr>
+                <w:lang w:val="en-US"/>
+              </w:rPr>
+            </w:pPr>
+          </w:p>
         </w:tc>
       </w:tr>
       <w:tr>
@@ -77,13 +95,25 @@
           <w:tcPr>
             <w:tcW w:w="1165" w:type="dxa"/>
           </w:tcPr>
-          <w:p/>
+          <w:p>
+            <w:pPr>
+              <w:rPr>
+                <w:lang w:val="en-US"/>
+              </w:rPr>
+            </w:pPr>
+          </w:p>
         </w:tc>
         <w:tc>
           <w:tcPr>
             <w:tcW w:w="9291" w:type="dxa"/>
           </w:tcPr>
-          <w:p/>
+          <w:p>
+            <w:pPr>
+              <w:rPr>
+                <w:lang w:val="en-US"/>
+              </w:rPr>
+            </w:pPr>
+          </w:p>
         </w:tc>
       </w:tr>
       <w:tr>
@@ -91,13 +121,25 @@
           <w:tcPr>
             <w:tcW w:w="1165" w:type="dxa"/>
           </w:tcPr>
-          <w:p/>
+          <w:p>
+            <w:pPr>
+              <w:rPr>
+                <w:lang w:val="en-US"/>
+              </w:rPr>
+            </w:pPr>
+          </w:p>
         </w:tc>
         <w:tc>
           <w:tcPr>
             <w:tcW w:w="9291" w:type="dxa"/>
           </w:tcPr>
-          <w:p/>
+          <w:p>
+            <w:pPr>
+              <w:rPr>
+                <w:lang w:val="en-US"/>
+              </w:rPr>
+            </w:pPr>
+          </w:p>
         </w:tc>
       </w:tr>
       <w:tr>
@@ -105,13 +147,25 @@
           <w:tcPr>
             <w:tcW w:w="1165" w:type="dxa"/>
           </w:tcPr>
-          <w:p/>
+          <w:p>
+            <w:pPr>
+              <w:rPr>
+                <w:lang w:val="en-US"/>
+              </w:rPr>
+            </w:pPr>
+          </w:p>
         </w:tc>
         <w:tc>
           <w:tcPr>
             <w:tcW w:w="9291" w:type="dxa"/>
           </w:tcPr>
-          <w:p/>
+          <w:p>
+            <w:pPr>
+              <w:rPr>
+                <w:lang w:val="en-US"/>
+              </w:rPr>
+            </w:pPr>
+          </w:p>
         </w:tc>
       </w:tr>
       <w:tr>
@@ -119,13 +173,25 @@
           <w:tcPr>
             <w:tcW w:w="1165" w:type="dxa"/>
           </w:tcPr>
-          <w:p/>
+          <w:p>
+            <w:pPr>
+              <w:rPr>
+                <w:lang w:val="en-US"/>
+              </w:rPr>
+            </w:pPr>
+          </w:p>
         </w:tc>
         <w:tc>
           <w:tcPr>
             <w:tcW w:w="9291" w:type="dxa"/>
           </w:tcPr>
-          <w:p/>
+          <w:p>
+            <w:pPr>
+              <w:rPr>
+                <w:lang w:val="en-US"/>
+              </w:rPr>
+            </w:pPr>
+          </w:p>
         </w:tc>
       </w:tr>
       <w:tr>
@@ -133,13 +199,25 @@
           <w:tcPr>
             <w:tcW w:w="1165" w:type="dxa"/>
           </w:tcPr>
-          <w:p/>
+          <w:p>
+            <w:pPr>
+              <w:rPr>
+                <w:lang w:val="en-US"/>
+              </w:rPr>
+            </w:pPr>
+          </w:p>
         </w:tc>
         <w:tc>
           <w:tcPr>
             <w:tcW w:w="9291" w:type="dxa"/>
           </w:tcPr>
-          <w:p/>
+          <w:p>
+            <w:pPr>
+              <w:rPr>
+                <w:lang w:val="en-US"/>
+              </w:rPr>
+            </w:pPr>
+          </w:p>
         </w:tc>
       </w:tr>
       <w:tr>
@@ -147,18 +225,158 @@
           <w:tcPr>
             <w:tcW w:w="1165" w:type="dxa"/>
           </w:tcPr>
-          <w:p/>
+          <w:p>
+            <w:pPr>
+              <w:rPr>
+                <w:lang w:val="en-US"/>
+              </w:rPr>
+            </w:pPr>
+          </w:p>
         </w:tc>
         <w:tc>
           <w:tcPr>
             <w:tcW w:w="9291" w:type="dxa"/>
           </w:tcPr>
-          <w:p/>
+          <w:p>
+            <w:pPr>
+              <w:rPr>
+                <w:lang w:val="en-US"/>
+              </w:rPr>
+            </w:pPr>
+          </w:p>
         </w:tc>
       </w:tr>
     </w:tbl>
-    <w:p/>
-    <w:p/>
+    <w:p>
+      <w:pPr>
+        <w:rPr>
+          <w:lang w:val="en-US"/>
+        </w:rPr>
+      </w:pPr>
+    </w:p>
+    <w:p>
+      <w:pPr>
+        <w:rPr>
+          <w:b/>
+          <w:bCs/>
+          <w:lang w:val="en-US"/>
+        </w:rPr>
+      </w:pPr>
+      <w:r>
+        <w:rPr>
+          <w:b/>
+          <w:bCs/>
+          <w:lang w:val="en-US"/>
+        </w:rPr>
+        <w:t>RestoreDB</w:t>
+      </w:r>
+    </w:p>
+    <w:tbl>
+      <w:tblPr>
+        <w:tblStyle w:val="a3"/>
+        <w:tblW w:w="0" w:type="auto"/>
+        <w:tblLook w:val="04A0" w:firstRow="1" w:lastRow="0" w:firstColumn="1" w:lastColumn="0" w:noHBand="0" w:noVBand="1"/>
+      </w:tblPr>
+      <w:tblGrid>
+        <w:gridCol w:w="10456"/>
+      </w:tblGrid>
+      <w:tr>
+        <w:tc>
+          <w:tcPr>
+            <w:tcW w:w="10456" w:type="dxa"/>
+          </w:tcPr>
+          <w:p>
+            <w:pPr>
+              <w:rPr>
+                <w:rFonts w:ascii="Roboto" w:hAnsi="Roboto"/>
+                <w:color w:val="222222"/>
+                <w:spacing w:val="2"/>
+                <w:sz w:val="21"/>
+                <w:szCs w:val="21"/>
+                <w:shd w:val="clear" w:color="auto" w:fill="F3F5F9"/>
+                <w:lang w:val="en-US"/>
+              </w:rPr>
+            </w:pPr>
+            <w:r>
+              <w:rPr>
+                <w:rFonts w:ascii="Roboto" w:hAnsi="Roboto"/>
+                <w:color w:val="222222"/>
+                <w:spacing w:val="2"/>
+                <w:sz w:val="21"/>
+                <w:szCs w:val="21"/>
+                <w:shd w:val="clear" w:color="auto" w:fill="F3F5F9"/>
+                <w:lang w:val="en-US"/>
+              </w:rPr>
+              <w:t xml:space="preserve">cd </w:t>
+            </w:r>
+            <w:r>
+              <w:rPr>
+                <w:rFonts w:ascii="Roboto" w:hAnsi="Roboto"/>
+                <w:color w:val="222222"/>
+                <w:spacing w:val="2"/>
+                <w:sz w:val="21"/>
+                <w:szCs w:val="21"/>
+                <w:shd w:val="clear" w:color="auto" w:fill="F3F5F9"/>
+                <w:lang w:val="en-US"/>
+              </w:rPr>
+              <w:t>C:\Program Files\PostgreSQL\16\bin</w:t>
+            </w:r>
+            <w:r>
+              <w:rPr>
+                <w:rFonts w:ascii="Roboto" w:hAnsi="Roboto"/>
+                <w:color w:val="222222"/>
+                <w:spacing w:val="2"/>
+                <w:sz w:val="21"/>
+                <w:szCs w:val="21"/>
+                <w:shd w:val="clear" w:color="auto" w:fill="F3F5F9"/>
+                <w:lang w:val="en-US"/>
+              </w:rPr>
+              <w:t>\</w:t>
+            </w:r>
+          </w:p>
+          <w:p>
+            <w:pPr>
+              <w:rPr>
+                <w:lang w:val="en-US"/>
+              </w:rPr>
+            </w:pPr>
+            <w:r>
+              <w:rPr>
+                <w:lang w:val="en-US"/>
+              </w:rPr>
+              <w:t>./psql -h localhost -p 5434 -U postgres -d zammad -f D:\Zammad\DB_dump\zammad.dump</w:t>
+            </w:r>
+            <w:r>
+              <w:rPr>
+                <w:lang w:val="en-US"/>
+              </w:rPr>
+              <w:t xml:space="preserve"> </w:t>
+            </w:r>
+          </w:p>
+        </w:tc>
+      </w:tr>
+      <w:tr>
+        <w:tc>
+          <w:tcPr>
+            <w:tcW w:w="10456" w:type="dxa"/>
+          </w:tcPr>
+          <w:p>
+            <w:pPr>
+              <w:rPr>
+                <w:lang w:val="en-US"/>
+              </w:rPr>
+            </w:pPr>
+          </w:p>
+        </w:tc>
+      </w:tr>
+    </w:tbl>
+    <w:p>
+      <w:pPr>
+        <w:rPr>
+          <w:lang w:val="en-US"/>
+        </w:rPr>
+      </w:pPr>
+    </w:p>
     <w:tbl>
       <w:tblPr>
         <w:tblStyle w:val="a3"/>

</xml_diff>

<commit_message>
added checking email with domen
</commit_message>
<xml_diff>
--- a/doc/ProjectBuildingNotes.docx
+++ b/doc/ProjectBuildingNotes.docx
@@ -2,6 +2,757 @@
 <file path=word/document.xml><?xml version="1.0" encoding="utf-8"?>
 <w:document xmlns:wpc="http://schemas.microsoft.com/office/word/2010/wordprocessingCanvas" xmlns:cx="http://schemas.microsoft.com/office/drawing/2014/chartex" xmlns:cx1="http://schemas.microsoft.com/office/drawing/2015/9/8/chartex" xmlns:cx2="http://schemas.microsoft.com/office/drawing/2015/10/21/chartex" xmlns:cx3="http://schemas.microsoft.com/office/drawing/2016/5/9/chartex" xmlns:cx4="http://schemas.microsoft.com/office/drawing/2016/5/10/chartex" xmlns:cx5="http://schemas.microsoft.com/office/drawing/2016/5/11/chartex" xmlns:cx6="http://schemas.microsoft.com/office/drawing/2016/5/12/chartex" xmlns:cx7="http://schemas.microsoft.com/office/drawing/2016/5/13/chartex" xmlns:cx8="http://schemas.microsoft.com/office/drawing/2016/5/14/chartex" xmlns:mc="http://schemas.openxmlformats.org/markup-compatibility/2006" xmlns:aink="http://schemas.microsoft.com/office/drawing/2016/ink" xmlns:am3d="http://schemas.microsoft.com/office/drawing/2017/model3d" xmlns:o="urn:schemas-microsoft-com:office:office" xmlns:oel="http://schemas.microsoft.com/office/2019/extlst" xmlns:r="http://schemas.openxmlformats.org/officeDocument/2006/relationships" xmlns:m="http://schemas.openxmlformats.org/officeDocument/2006/math" xmlns:v="urn:schemas-microsoft-com:vml" xmlns:wp14="http://schemas.microsoft.com/office/word/2010/wordprocessingDrawing" xmlns:wp="http://schemas.openxmlformats.org/drawingml/2006/wordprocessingDrawing" xmlns:w10="urn:schemas-microsoft-com:office:word" xmlns:w="http://schemas.openxmlformats.org/wordprocessingml/2006/main" xmlns:w14="http://schemas.microsoft.com/office/word/2010/wordml" xmlns:w15="http://schemas.microsoft.com/office/word/2012/wordml" xmlns:w16cex="http://schemas.microsoft.com/office/word/2018/wordml/cex" xmlns:w16cid="http://schemas.microsoft.com/office/word/2016/wordml/cid" xmlns:w16="http://schemas.microsoft.com/office/word/2018/wordml" xmlns:w16sdtdh="http://schemas.microsoft.com/office/word/2020/wordml/sdtdatahash" xmlns:w16se="http://schemas.microsoft.com/office/word/2015/wordml/symex" xmlns:wpg="http://schemas.microsoft.com/office/word/2010/wordprocessingGroup" xmlns:wpi="http://schemas.microsoft.com/office/word/2010/wordprocessingInk" xmlns:wne="http://schemas.microsoft.com/office/word/2006/wordml" xmlns:wps="http://schemas.microsoft.com/office/word/2010/wordprocessingShape" mc:Ignorable="w14 w15 w16se w16cid w16 w16cex w16sdtdh wp14">
   <w:body>
+    <w:p>
+      <w:pPr>
+        <w:pStyle w:val="1"/>
+        <w:rPr>
+          <w:lang w:val="en-US"/>
+        </w:rPr>
+      </w:pPr>
+      <w:r>
+        <w:rPr>
+          <w:lang w:val="en-US"/>
+        </w:rPr>
+        <w:t>Install on server</w:t>
+      </w:r>
+    </w:p>
+    <w:tbl>
+      <w:tblPr>
+        <w:tblStyle w:val="a3"/>
+        <w:tblW w:w="0" w:type="auto"/>
+        <w:tblLook w:val="04A0" w:firstRow="1" w:lastRow="0" w:firstColumn="1" w:lastColumn="0" w:noHBand="0" w:noVBand="1"/>
+      </w:tblPr>
+      <w:tblGrid>
+        <w:gridCol w:w="1615"/>
+        <w:gridCol w:w="1620"/>
+        <w:gridCol w:w="7200"/>
+      </w:tblGrid>
+      <w:tr>
+        <w:tc>
+          <w:tcPr>
+            <w:tcW w:w="1615" w:type="dxa"/>
+          </w:tcPr>
+          <w:p>
+            <w:pPr>
+              <w:jc w:val="both"/>
+              <w:rPr>
+                <w:lang w:val="en-US"/>
+              </w:rPr>
+            </w:pPr>
+            <w:r>
+              <w:rPr>
+                <w:lang w:val="en-US"/>
+              </w:rPr>
+              <w:t>1 mkdir</w:t>
+            </w:r>
+          </w:p>
+        </w:tc>
+        <w:tc>
+          <w:tcPr>
+            <w:tcW w:w="8820" w:type="dxa"/>
+            <w:gridSpan w:val="2"/>
+          </w:tcPr>
+          <w:p>
+            <w:pPr>
+              <w:jc w:val="both"/>
+              <w:rPr>
+                <w:lang w:val="en-US"/>
+              </w:rPr>
+            </w:pPr>
+            <w:r>
+              <w:rPr>
+                <w:lang w:val="en-US"/>
+              </w:rPr>
+              <w:t>/intelligence</w:t>
+            </w:r>
+          </w:p>
+          <w:p>
+            <w:pPr>
+              <w:spacing w:after="0" w:line="240" w:lineRule="auto"/>
+              <w:jc w:val="both"/>
+              <w:rPr>
+                <w:lang w:val="en-US"/>
+              </w:rPr>
+            </w:pPr>
+            <w:r>
+              <w:rPr>
+                <w:lang w:val="en-US"/>
+              </w:rPr>
+              <w:t>/intelligence/</w:t>
+            </w:r>
+            <w:r>
+              <w:rPr>
+                <w:lang w:val="en-US"/>
+              </w:rPr>
+              <w:t>zammad-assist</w:t>
+            </w:r>
+            <w:r>
+              <w:rPr>
+                <w:lang w:val="en-US"/>
+              </w:rPr>
+              <w:t>/</w:t>
+            </w:r>
+          </w:p>
+          <w:p>
+            <w:pPr>
+              <w:jc w:val="both"/>
+              <w:rPr>
+                <w:lang w:val="en-US"/>
+              </w:rPr>
+            </w:pPr>
+          </w:p>
+        </w:tc>
+      </w:tr>
+      <w:tr>
+        <w:tc>
+          <w:tcPr>
+            <w:tcW w:w="1615" w:type="dxa"/>
+          </w:tcPr>
+          <w:p>
+            <w:pPr>
+              <w:jc w:val="both"/>
+              <w:rPr>
+                <w:lang w:val="en-US"/>
+              </w:rPr>
+            </w:pPr>
+            <w:r>
+              <w:rPr>
+                <w:lang w:val="en-US"/>
+              </w:rPr>
+              <w:t xml:space="preserve">2 </w:t>
+            </w:r>
+            <w:r>
+              <w:rPr>
+                <w:lang w:val="en-US"/>
+              </w:rPr>
+              <w:t>clone-prj.sh</w:t>
+            </w:r>
+          </w:p>
+        </w:tc>
+        <w:tc>
+          <w:tcPr>
+            <w:tcW w:w="8820" w:type="dxa"/>
+            <w:gridSpan w:val="2"/>
+          </w:tcPr>
+          <w:p>
+            <w:pPr>
+              <w:spacing w:after="0" w:line="240" w:lineRule="auto"/>
+              <w:jc w:val="both"/>
+              <w:rPr>
+                <w:lang w:val="en-US"/>
+              </w:rPr>
+            </w:pPr>
+            <w:r>
+              <w:rPr>
+                <w:lang w:val="en-US"/>
+              </w:rPr>
+              <w:t xml:space="preserve">cd </w:t>
+            </w:r>
+            <w:r>
+              <w:rPr>
+                <w:lang w:val="en-US"/>
+              </w:rPr>
+              <w:t>zammad-assist</w:t>
+            </w:r>
+          </w:p>
+          <w:p>
+            <w:pPr>
+              <w:spacing w:after="0" w:line="240" w:lineRule="auto"/>
+              <w:jc w:val="both"/>
+              <w:rPr>
+                <w:lang w:val="en-US"/>
+              </w:rPr>
+            </w:pPr>
+            <w:r>
+              <w:rPr>
+                <w:lang w:val="en-US"/>
+              </w:rPr>
+              <w:t>pwd</w:t>
+            </w:r>
+          </w:p>
+          <w:p>
+            <w:pPr>
+              <w:jc w:val="both"/>
+              <w:rPr>
+                <w:lang w:val="en-US"/>
+              </w:rPr>
+            </w:pPr>
+            <w:r>
+              <w:rPr>
+                <w:lang w:val="en-US"/>
+              </w:rPr>
+              <w:t>git clone https://github.com/SvetlanaKrugovykh/ZammadAssistProExpert.git</w:t>
+            </w:r>
+          </w:p>
+        </w:tc>
+      </w:tr>
+      <w:tr>
+        <w:trPr>
+          <w:trHeight w:val="27"/>
+        </w:trPr>
+        <w:tc>
+          <w:tcPr>
+            <w:tcW w:w="1615" w:type="dxa"/>
+            <w:vMerge w:val="restart"/>
+          </w:tcPr>
+          <w:p>
+            <w:pPr>
+              <w:jc w:val="both"/>
+              <w:rPr>
+                <w:lang w:val="en-US"/>
+              </w:rPr>
+            </w:pPr>
+            <w:r>
+              <w:rPr>
+                <w:lang w:val="en-US"/>
+              </w:rPr>
+              <w:t xml:space="preserve">3 install </w:t>
+            </w:r>
+          </w:p>
+        </w:tc>
+        <w:tc>
+          <w:tcPr>
+            <w:tcW w:w="1620" w:type="dxa"/>
+          </w:tcPr>
+          <w:p>
+            <w:pPr>
+              <w:jc w:val="both"/>
+              <w:rPr>
+                <w:lang w:val="en-US"/>
+              </w:rPr>
+            </w:pPr>
+            <w:r>
+              <w:rPr>
+                <w:lang w:val="en-US"/>
+              </w:rPr>
+              <w:t>git</w:t>
+            </w:r>
+          </w:p>
+        </w:tc>
+        <w:tc>
+          <w:tcPr>
+            <w:tcW w:w="7200" w:type="dxa"/>
+          </w:tcPr>
+          <w:p>
+            <w:pPr>
+              <w:jc w:val="both"/>
+              <w:rPr>
+                <w:lang w:val="en-US"/>
+              </w:rPr>
+            </w:pPr>
+          </w:p>
+        </w:tc>
+      </w:tr>
+      <w:tr>
+        <w:trPr>
+          <w:trHeight w:val="27"/>
+        </w:trPr>
+        <w:tc>
+          <w:tcPr>
+            <w:tcW w:w="1615" w:type="dxa"/>
+            <w:vMerge/>
+          </w:tcPr>
+          <w:p>
+            <w:pPr>
+              <w:jc w:val="both"/>
+              <w:rPr>
+                <w:lang w:val="en-US"/>
+              </w:rPr>
+            </w:pPr>
+          </w:p>
+        </w:tc>
+        <w:tc>
+          <w:tcPr>
+            <w:tcW w:w="1620" w:type="dxa"/>
+          </w:tcPr>
+          <w:p>
+            <w:pPr>
+              <w:jc w:val="both"/>
+              <w:rPr>
+                <w:lang w:val="en-US"/>
+              </w:rPr>
+            </w:pPr>
+          </w:p>
+        </w:tc>
+        <w:tc>
+          <w:tcPr>
+            <w:tcW w:w="7200" w:type="dxa"/>
+          </w:tcPr>
+          <w:p>
+            <w:pPr>
+              <w:jc w:val="both"/>
+              <w:rPr>
+                <w:lang w:val="en-US"/>
+              </w:rPr>
+            </w:pPr>
+          </w:p>
+        </w:tc>
+      </w:tr>
+      <w:tr>
+        <w:trPr>
+          <w:trHeight w:val="27"/>
+        </w:trPr>
+        <w:tc>
+          <w:tcPr>
+            <w:tcW w:w="1615" w:type="dxa"/>
+            <w:vMerge/>
+          </w:tcPr>
+          <w:p>
+            <w:pPr>
+              <w:jc w:val="both"/>
+              <w:rPr>
+                <w:lang w:val="en-US"/>
+              </w:rPr>
+            </w:pPr>
+          </w:p>
+        </w:tc>
+        <w:tc>
+          <w:tcPr>
+            <w:tcW w:w="1620" w:type="dxa"/>
+          </w:tcPr>
+          <w:p>
+            <w:pPr>
+              <w:jc w:val="both"/>
+              <w:rPr>
+                <w:lang w:val="en-US"/>
+              </w:rPr>
+            </w:pPr>
+          </w:p>
+        </w:tc>
+        <w:tc>
+          <w:tcPr>
+            <w:tcW w:w="7200" w:type="dxa"/>
+          </w:tcPr>
+          <w:p>
+            <w:pPr>
+              <w:jc w:val="both"/>
+              <w:rPr>
+                <w:lang w:val="en-US"/>
+              </w:rPr>
+            </w:pPr>
+          </w:p>
+        </w:tc>
+      </w:tr>
+      <w:tr>
+        <w:trPr>
+          <w:trHeight w:val="27"/>
+        </w:trPr>
+        <w:tc>
+          <w:tcPr>
+            <w:tcW w:w="1615" w:type="dxa"/>
+            <w:vMerge/>
+          </w:tcPr>
+          <w:p>
+            <w:pPr>
+              <w:jc w:val="both"/>
+              <w:rPr>
+                <w:lang w:val="en-US"/>
+              </w:rPr>
+            </w:pPr>
+          </w:p>
+        </w:tc>
+        <w:tc>
+          <w:tcPr>
+            <w:tcW w:w="1620" w:type="dxa"/>
+          </w:tcPr>
+          <w:p>
+            <w:pPr>
+              <w:jc w:val="both"/>
+              <w:rPr>
+                <w:lang w:val="en-US"/>
+              </w:rPr>
+            </w:pPr>
+          </w:p>
+        </w:tc>
+        <w:tc>
+          <w:tcPr>
+            <w:tcW w:w="7200" w:type="dxa"/>
+          </w:tcPr>
+          <w:p>
+            <w:pPr>
+              <w:jc w:val="both"/>
+              <w:rPr>
+                <w:lang w:val="en-US"/>
+              </w:rPr>
+            </w:pPr>
+          </w:p>
+        </w:tc>
+      </w:tr>
+      <w:tr>
+        <w:trPr>
+          <w:trHeight w:val="27"/>
+        </w:trPr>
+        <w:tc>
+          <w:tcPr>
+            <w:tcW w:w="1615" w:type="dxa"/>
+            <w:vMerge/>
+          </w:tcPr>
+          <w:p>
+            <w:pPr>
+              <w:jc w:val="both"/>
+              <w:rPr>
+                <w:lang w:val="en-US"/>
+              </w:rPr>
+            </w:pPr>
+          </w:p>
+        </w:tc>
+        <w:tc>
+          <w:tcPr>
+            <w:tcW w:w="1620" w:type="dxa"/>
+          </w:tcPr>
+          <w:p>
+            <w:pPr>
+              <w:jc w:val="both"/>
+              <w:rPr>
+                <w:lang w:val="en-US"/>
+              </w:rPr>
+            </w:pPr>
+          </w:p>
+        </w:tc>
+        <w:tc>
+          <w:tcPr>
+            <w:tcW w:w="7200" w:type="dxa"/>
+          </w:tcPr>
+          <w:p>
+            <w:pPr>
+              <w:jc w:val="both"/>
+              <w:rPr>
+                <w:lang w:val="en-US"/>
+              </w:rPr>
+            </w:pPr>
+          </w:p>
+        </w:tc>
+      </w:tr>
+      <w:tr>
+        <w:trPr>
+          <w:trHeight w:val="27"/>
+        </w:trPr>
+        <w:tc>
+          <w:tcPr>
+            <w:tcW w:w="1615" w:type="dxa"/>
+            <w:vMerge/>
+          </w:tcPr>
+          <w:p>
+            <w:pPr>
+              <w:jc w:val="both"/>
+              <w:rPr>
+                <w:lang w:val="en-US"/>
+              </w:rPr>
+            </w:pPr>
+          </w:p>
+        </w:tc>
+        <w:tc>
+          <w:tcPr>
+            <w:tcW w:w="1620" w:type="dxa"/>
+          </w:tcPr>
+          <w:p>
+            <w:pPr>
+              <w:jc w:val="both"/>
+              <w:rPr>
+                <w:lang w:val="en-US"/>
+              </w:rPr>
+            </w:pPr>
+          </w:p>
+        </w:tc>
+        <w:tc>
+          <w:tcPr>
+            <w:tcW w:w="7200" w:type="dxa"/>
+          </w:tcPr>
+          <w:p>
+            <w:pPr>
+              <w:jc w:val="both"/>
+              <w:rPr>
+                <w:lang w:val="en-US"/>
+              </w:rPr>
+            </w:pPr>
+          </w:p>
+        </w:tc>
+      </w:tr>
+      <w:tr>
+        <w:trPr>
+          <w:trHeight w:val="27"/>
+        </w:trPr>
+        <w:tc>
+          <w:tcPr>
+            <w:tcW w:w="1615" w:type="dxa"/>
+            <w:vMerge/>
+          </w:tcPr>
+          <w:p>
+            <w:pPr>
+              <w:jc w:val="both"/>
+              <w:rPr>
+                <w:lang w:val="en-US"/>
+              </w:rPr>
+            </w:pPr>
+          </w:p>
+        </w:tc>
+        <w:tc>
+          <w:tcPr>
+            <w:tcW w:w="1620" w:type="dxa"/>
+          </w:tcPr>
+          <w:p>
+            <w:pPr>
+              <w:jc w:val="both"/>
+              <w:rPr>
+                <w:lang w:val="en-US"/>
+              </w:rPr>
+            </w:pPr>
+          </w:p>
+        </w:tc>
+        <w:tc>
+          <w:tcPr>
+            <w:tcW w:w="7200" w:type="dxa"/>
+          </w:tcPr>
+          <w:p>
+            <w:pPr>
+              <w:jc w:val="both"/>
+              <w:rPr>
+                <w:lang w:val="en-US"/>
+              </w:rPr>
+            </w:pPr>
+          </w:p>
+        </w:tc>
+      </w:tr>
+      <w:tr>
+        <w:trPr>
+          <w:trHeight w:val="27"/>
+        </w:trPr>
+        <w:tc>
+          <w:tcPr>
+            <w:tcW w:w="1615" w:type="dxa"/>
+            <w:vMerge/>
+          </w:tcPr>
+          <w:p>
+            <w:pPr>
+              <w:jc w:val="both"/>
+              <w:rPr>
+                <w:lang w:val="en-US"/>
+              </w:rPr>
+            </w:pPr>
+          </w:p>
+        </w:tc>
+        <w:tc>
+          <w:tcPr>
+            <w:tcW w:w="1620" w:type="dxa"/>
+          </w:tcPr>
+          <w:p>
+            <w:pPr>
+              <w:jc w:val="both"/>
+              <w:rPr>
+                <w:lang w:val="en-US"/>
+              </w:rPr>
+            </w:pPr>
+          </w:p>
+        </w:tc>
+        <w:tc>
+          <w:tcPr>
+            <w:tcW w:w="7200" w:type="dxa"/>
+          </w:tcPr>
+          <w:p>
+            <w:pPr>
+              <w:jc w:val="both"/>
+              <w:rPr>
+                <w:lang w:val="en-US"/>
+              </w:rPr>
+            </w:pPr>
+          </w:p>
+        </w:tc>
+      </w:tr>
+      <w:tr>
+        <w:trPr>
+          <w:trHeight w:val="27"/>
+        </w:trPr>
+        <w:tc>
+          <w:tcPr>
+            <w:tcW w:w="1615" w:type="dxa"/>
+            <w:vMerge/>
+          </w:tcPr>
+          <w:p>
+            <w:pPr>
+              <w:jc w:val="both"/>
+              <w:rPr>
+                <w:lang w:val="en-US"/>
+              </w:rPr>
+            </w:pPr>
+          </w:p>
+        </w:tc>
+        <w:tc>
+          <w:tcPr>
+            <w:tcW w:w="1620" w:type="dxa"/>
+          </w:tcPr>
+          <w:p>
+            <w:pPr>
+              <w:jc w:val="both"/>
+              <w:rPr>
+                <w:lang w:val="en-US"/>
+              </w:rPr>
+            </w:pPr>
+          </w:p>
+        </w:tc>
+        <w:tc>
+          <w:tcPr>
+            <w:tcW w:w="7200" w:type="dxa"/>
+          </w:tcPr>
+          <w:p>
+            <w:pPr>
+              <w:jc w:val="both"/>
+              <w:rPr>
+                <w:lang w:val="en-US"/>
+              </w:rPr>
+            </w:pPr>
+          </w:p>
+        </w:tc>
+      </w:tr>
+      <w:tr>
+        <w:trPr>
+          <w:trHeight w:val="27"/>
+        </w:trPr>
+        <w:tc>
+          <w:tcPr>
+            <w:tcW w:w="1615" w:type="dxa"/>
+            <w:vMerge/>
+          </w:tcPr>
+          <w:p>
+            <w:pPr>
+              <w:jc w:val="both"/>
+              <w:rPr>
+                <w:lang w:val="en-US"/>
+              </w:rPr>
+            </w:pPr>
+          </w:p>
+        </w:tc>
+        <w:tc>
+          <w:tcPr>
+            <w:tcW w:w="1620" w:type="dxa"/>
+          </w:tcPr>
+          <w:p>
+            <w:pPr>
+              <w:jc w:val="both"/>
+              <w:rPr>
+                <w:lang w:val="en-US"/>
+              </w:rPr>
+            </w:pPr>
+          </w:p>
+        </w:tc>
+        <w:tc>
+          <w:tcPr>
+            <w:tcW w:w="7200" w:type="dxa"/>
+          </w:tcPr>
+          <w:p>
+            <w:pPr>
+              <w:jc w:val="both"/>
+              <w:rPr>
+                <w:lang w:val="en-US"/>
+              </w:rPr>
+            </w:pPr>
+          </w:p>
+        </w:tc>
+      </w:tr>
+      <w:tr>
+        <w:tc>
+          <w:tcPr>
+            <w:tcW w:w="1615" w:type="dxa"/>
+          </w:tcPr>
+          <w:p>
+            <w:pPr>
+              <w:jc w:val="both"/>
+              <w:rPr>
+                <w:lang w:val="en-US"/>
+              </w:rPr>
+            </w:pPr>
+          </w:p>
+        </w:tc>
+        <w:tc>
+          <w:tcPr>
+            <w:tcW w:w="8820" w:type="dxa"/>
+            <w:gridSpan w:val="2"/>
+          </w:tcPr>
+          <w:p>
+            <w:pPr>
+              <w:jc w:val="both"/>
+              <w:rPr>
+                <w:lang w:val="en-US"/>
+              </w:rPr>
+            </w:pPr>
+          </w:p>
+        </w:tc>
+      </w:tr>
+      <w:tr>
+        <w:tc>
+          <w:tcPr>
+            <w:tcW w:w="1615" w:type="dxa"/>
+          </w:tcPr>
+          <w:p>
+            <w:pPr>
+              <w:jc w:val="both"/>
+              <w:rPr>
+                <w:lang w:val="en-US"/>
+              </w:rPr>
+            </w:pPr>
+          </w:p>
+        </w:tc>
+        <w:tc>
+          <w:tcPr>
+            <w:tcW w:w="8820" w:type="dxa"/>
+            <w:gridSpan w:val="2"/>
+          </w:tcPr>
+          <w:p>
+            <w:pPr>
+              <w:jc w:val="both"/>
+              <w:rPr>
+                <w:lang w:val="en-US"/>
+              </w:rPr>
+            </w:pPr>
+          </w:p>
+        </w:tc>
+      </w:tr>
+      <w:tr>
+        <w:tc>
+          <w:tcPr>
+            <w:tcW w:w="1615" w:type="dxa"/>
+          </w:tcPr>
+          <w:p>
+            <w:pPr>
+              <w:jc w:val="both"/>
+              <w:rPr>
+                <w:lang w:val="en-US"/>
+              </w:rPr>
+            </w:pPr>
+          </w:p>
+        </w:tc>
+        <w:tc>
+          <w:tcPr>
+            <w:tcW w:w="8820" w:type="dxa"/>
+            <w:gridSpan w:val="2"/>
+          </w:tcPr>
+          <w:p>
+            <w:pPr>
+              <w:jc w:val="both"/>
+              <w:rPr>
+                <w:lang w:val="en-US"/>
+              </w:rPr>
+            </w:pPr>
+          </w:p>
+        </w:tc>
+      </w:tr>
+    </w:tbl>
+    <w:p>
+      <w:pPr>
+        <w:jc w:val="both"/>
+        <w:rPr>
+          <w:lang w:val="en-US"/>
+        </w:rPr>
+      </w:pPr>
+    </w:p>
+    <w:p>
+      <w:pPr>
+        <w:rPr>
+          <w:b/>
+          <w:bCs/>
+          <w:lang w:val="en-US"/>
+        </w:rPr>
+      </w:pPr>
+    </w:p>
     <w:p>
       <w:pPr>
         <w:rPr>
@@ -937,6 +1688,27 @@
     <w:name w:val="Normal"/>
     <w:qFormat/>
   </w:style>
+  <w:style w:type="paragraph" w:styleId="1">
+    <w:name w:val="heading 1"/>
+    <w:basedOn w:val="a"/>
+    <w:next w:val="a"/>
+    <w:link w:val="10"/>
+    <w:uiPriority w:val="9"/>
+    <w:qFormat/>
+    <w:rsid w:val="00BC05C2"/>
+    <w:pPr>
+      <w:keepNext/>
+      <w:keepLines/>
+      <w:spacing w:before="240" w:after="0"/>
+      <w:outlineLvl w:val="0"/>
+    </w:pPr>
+    <w:rPr>
+      <w:rFonts w:asciiTheme="majorHAnsi" w:eastAsiaTheme="majorEastAsia" w:hAnsiTheme="majorHAnsi" w:cstheme="majorBidi"/>
+      <w:color w:val="2F5496" w:themeColor="accent1" w:themeShade="BF"/>
+      <w:sz w:val="32"/>
+      <w:szCs w:val="32"/>
+    </w:rPr>
+  </w:style>
   <w:style w:type="character" w:default="1" w:styleId="a0">
     <w:name w:val="Default Paragraph Font"/>
     <w:uiPriority w:val="1"/>
@@ -1004,6 +1776,19 @@
     <w:rPr>
       <w:color w:val="605E5C"/>
       <w:shd w:val="clear" w:color="auto" w:fill="E1DFDD"/>
+    </w:rPr>
+  </w:style>
+  <w:style w:type="character" w:customStyle="1" w:styleId="10">
+    <w:name w:val="Заголовок 1 Знак"/>
+    <w:basedOn w:val="a0"/>
+    <w:link w:val="1"/>
+    <w:uiPriority w:val="9"/>
+    <w:rsid w:val="00BC05C2"/>
+    <w:rPr>
+      <w:rFonts w:asciiTheme="majorHAnsi" w:eastAsiaTheme="majorEastAsia" w:hAnsiTheme="majorHAnsi" w:cstheme="majorBidi"/>
+      <w:color w:val="2F5496" w:themeColor="accent1" w:themeShade="BF"/>
+      <w:sz w:val="32"/>
+      <w:szCs w:val="32"/>
     </w:rPr>
   </w:style>
 </w:styles>

</xml_diff>

<commit_message>
for old old old debian
</commit_message>
<xml_diff>
--- a/doc/ProjectBuildingNotes.docx
+++ b/doc/ProjectBuildingNotes.docx
@@ -90,7 +90,6 @@
           </w:p>
           <w:p>
             <w:pPr>
-              <w:spacing w:after="0" w:line="240" w:lineRule="auto"/>
               <w:jc w:val="both"/>
               <w:rPr>
                 <w:lang w:val="en-US"/>
@@ -158,7 +157,6 @@
           </w:tcPr>
           <w:p>
             <w:pPr>
-              <w:spacing w:after="0" w:line="240" w:lineRule="auto"/>
               <w:jc w:val="both"/>
               <w:rPr>
                 <w:lang w:val="en-US"/>
@@ -179,7 +177,6 @@
           </w:p>
           <w:p>
             <w:pPr>
-              <w:spacing w:after="0" w:line="240" w:lineRule="auto"/>
               <w:jc w:val="both"/>
               <w:rPr>
                 <w:lang w:val="en-US"/>
@@ -235,22 +232,20 @@
           </w:tcPr>
           <w:p>
             <w:pPr>
-              <w:spacing w:after="0" w:line="240" w:lineRule="auto"/>
-              <w:jc w:val="both"/>
-              <w:rPr>
-                <w:lang w:val="en-US"/>
-              </w:rPr>
-            </w:pPr>
-            <w:r>
-              <w:rPr>
-                <w:lang w:val="en-US"/>
-              </w:rPr>
-              <w:t>root@zammad:/intelligence# cat pull-zammad-assist-prj.sh</w:t>
-            </w:r>
-          </w:p>
-          <w:p>
-            <w:pPr>
-              <w:spacing w:after="0" w:line="240" w:lineRule="auto"/>
+              <w:jc w:val="both"/>
+              <w:rPr>
+                <w:lang w:val="en-US"/>
+              </w:rPr>
+            </w:pPr>
+            <w:r>
+              <w:rPr>
+                <w:lang w:val="en-US"/>
+              </w:rPr>
+              <w:t xml:space="preserve">root@zammad:/intelligence# </w:t>
+            </w:r>
+          </w:p>
+          <w:p>
+            <w:pPr>
               <w:jc w:val="both"/>
               <w:rPr>
                 <w:lang w:val="en-US"/>
@@ -262,10 +257,27 @@
               </w:rPr>
               <w:t>cd zammad-assist</w:t>
             </w:r>
-          </w:p>
-          <w:p>
-            <w:pPr>
-              <w:spacing w:after="0" w:line="240" w:lineRule="auto"/>
+            <w:r>
+              <w:rPr>
+                <w:lang w:val="en-US"/>
+              </w:rPr>
+              <w:t>/</w:t>
+            </w:r>
+            <w:r>
+              <w:rPr>
+                <w:lang w:val="en-US"/>
+              </w:rPr>
+              <w:t>ZammadAssistProExpert</w:t>
+            </w:r>
+            <w:r>
+              <w:rPr>
+                <w:lang w:val="en-US"/>
+              </w:rPr>
+              <w:t>/</w:t>
+            </w:r>
+          </w:p>
+          <w:p>
+            <w:pPr>
               <w:jc w:val="both"/>
               <w:rPr>
                 <w:lang w:val="en-US"/>
@@ -280,7 +292,6 @@
           </w:p>
           <w:p>
             <w:pPr>
-              <w:spacing w:after="0" w:line="240" w:lineRule="auto"/>
               <w:jc w:val="both"/>
               <w:rPr>
                 <w:lang w:val="en-US"/>
@@ -358,7 +369,6 @@
           </w:tcPr>
           <w:p>
             <w:pPr>
-              <w:spacing w:after="0"/>
               <w:rPr>
                 <w:lang w:val="en-US" w:eastAsia="ru-RU"/>
               </w:rPr>
@@ -427,7 +437,7 @@
               <w:rPr>
                 <w:lang w:val="en-US"/>
               </w:rPr>
-              <w:t>npm</w:t>
+              <w:t>node</w:t>
             </w:r>
           </w:p>
         </w:tc>
@@ -439,79 +449,75 @@
             <w:pPr>
               <w:jc w:val="both"/>
               <w:rPr>
-                <w:rFonts w:ascii="Ubuntu Mono" w:hAnsi="Ubuntu Mono"/>
-                <w:strike/>
-                <w:color w:val="FFFFFF"/>
-                <w:sz w:val="21"/>
-                <w:szCs w:val="21"/>
-                <w:shd w:val="clear" w:color="auto" w:fill="000000"/>
-              </w:rPr>
-            </w:pPr>
-            <w:r>
-              <w:rPr>
-                <w:rFonts w:ascii="Ubuntu Mono" w:hAnsi="Ubuntu Mono"/>
-                <w:strike/>
-                <w:color w:val="FFFFFF"/>
-                <w:sz w:val="21"/>
-                <w:szCs w:val="21"/>
-                <w:shd w:val="clear" w:color="auto" w:fill="000000"/>
-              </w:rPr>
-              <w:t>sudo apt install curl</w:t>
-            </w:r>
-          </w:p>
-          <w:p>
-            <w:pPr>
-              <w:jc w:val="both"/>
-              <w:rPr>
-                <w:strike/>
-                <w:lang w:val="en-US"/>
-              </w:rPr>
-            </w:pPr>
-            <w:r>
-              <w:rPr>
-                <w:strike/>
-                <w:lang w:val="en-US"/>
-              </w:rPr>
-              <w:t>curl -sL https://deb.nodesource.com/setup_1</w:t>
-            </w:r>
-            <w:r>
-              <w:rPr>
-                <w:strike/>
+                <w:lang w:val="en-US"/>
+              </w:rPr>
+            </w:pPr>
+            <w:r>
+              <w:rPr>
+                <w:rStyle w:val="a6"/>
+                <w:rFonts w:ascii="Roboto" w:hAnsi="Roboto"/>
+                <w:color w:val="111111"/>
+                <w:sz w:val="30"/>
+                <w:szCs w:val="30"/>
+                <w:lang w:val="en-US"/>
+              </w:rPr>
+              <w:t> </w:t>
+            </w:r>
+            <w:r>
+              <w:rPr>
+                <w:rStyle w:val="a6"/>
+                <w:rFonts w:ascii="Roboto" w:hAnsi="Roboto"/>
+                <w:color w:val="111111"/>
+                <w:sz w:val="30"/>
+                <w:szCs w:val="30"/>
+                <w:highlight w:val="yellow"/>
+                <w:lang w:val="en-US"/>
+              </w:rPr>
+              <w:t>apt-get install -y nodejs</w:t>
+            </w:r>
+            <w:r>
+              <w:rPr>
+                <w:rStyle w:val="a6"/>
+                <w:rFonts w:ascii="Roboto" w:hAnsi="Roboto"/>
+                <w:color w:val="111111"/>
+                <w:sz w:val="30"/>
+                <w:szCs w:val="30"/>
+                <w:lang w:val="en-US"/>
+              </w:rPr>
+              <w:t>=18.1</w:t>
+            </w:r>
+            <w:r>
+              <w:rPr>
+                <w:rStyle w:val="a6"/>
+                <w:rFonts w:ascii="Roboto" w:hAnsi="Roboto"/>
+                <w:color w:val="111111"/>
+                <w:sz w:val="30"/>
+                <w:szCs w:val="30"/>
                 <w:lang w:val="en-US"/>
               </w:rPr>
               <w:t>8</w:t>
             </w:r>
             <w:r>
               <w:rPr>
-                <w:strike/>
-                <w:lang w:val="en-US"/>
-              </w:rPr>
-              <w:t xml:space="preserve">.x | sudo -E bash </w:t>
-            </w:r>
-            <w:r>
-              <w:rPr>
-                <w:strike/>
-                <w:lang w:val="en-US"/>
-              </w:rPr>
-              <w:t>–</w:t>
-            </w:r>
-          </w:p>
-          <w:p>
-            <w:pPr>
-              <w:jc w:val="both"/>
-              <w:rPr>
-                <w:lang w:val="en-US"/>
-              </w:rPr>
-            </w:pPr>
-            <w:r>
-              <w:rPr>
-                <w:rFonts w:ascii="Consolas" w:hAnsi="Consolas"/>
-                <w:color w:val="D8DEE9"/>
-                <w:sz w:val="21"/>
-                <w:szCs w:val="21"/>
-                <w:shd w:val="clear" w:color="auto" w:fill="2E3440"/>
-              </w:rPr>
-              <w:t>apk add nodejs npm</w:t>
+                <w:rStyle w:val="a6"/>
+                <w:rFonts w:ascii="Roboto" w:hAnsi="Roboto"/>
+                <w:color w:val="111111"/>
+                <w:sz w:val="30"/>
+                <w:szCs w:val="30"/>
+                <w:lang w:val="en-US"/>
+              </w:rPr>
+              <w:t>.</w:t>
+            </w:r>
+            <w:r>
+              <w:rPr>
+                <w:rStyle w:val="a6"/>
+                <w:rFonts w:ascii="Roboto" w:hAnsi="Roboto"/>
+                <w:color w:val="111111"/>
+                <w:sz w:val="30"/>
+                <w:szCs w:val="30"/>
+                <w:lang w:val="en-US"/>
+              </w:rPr>
+              <w:t>1</w:t>
             </w:r>
           </w:p>
         </w:tc>
@@ -545,6 +551,12 @@
                 <w:lang w:val="en-US"/>
               </w:rPr>
             </w:pPr>
+            <w:r>
+              <w:rPr>
+                <w:lang w:val="en-US"/>
+              </w:rPr>
+              <w:t>npm</w:t>
+            </w:r>
           </w:p>
         </w:tc>
         <w:tc>
@@ -555,9 +567,25 @@
             <w:pPr>
               <w:jc w:val="both"/>
               <w:rPr>
-                <w:lang w:val="en-US"/>
-              </w:rPr>
-            </w:pPr>
+                <w:b/>
+                <w:bCs/>
+                <w:highlight w:val="yellow"/>
+                <w:lang w:val="en-US"/>
+              </w:rPr>
+            </w:pPr>
+            <w:r>
+              <w:rPr>
+                <w:rFonts w:ascii="Courier New" w:hAnsi="Courier New" w:cs="Courier New"/>
+                <w:b/>
+                <w:bCs/>
+                <w:color w:val="111111"/>
+                <w:sz w:val="21"/>
+                <w:szCs w:val="21"/>
+                <w:highlight w:val="yellow"/>
+                <w:lang w:val="en-US"/>
+              </w:rPr>
+              <w:t>apt-get install --install npm</w:t>
+            </w:r>
           </w:p>
         </w:tc>
       </w:tr>
@@ -590,6 +618,12 @@
                 <w:lang w:val="en-US"/>
               </w:rPr>
             </w:pPr>
+            <w:r>
+              <w:rPr>
+                <w:lang w:val="en-US"/>
+              </w:rPr>
+              <w:t xml:space="preserve">VERY OLD </w:t>
+            </w:r>
           </w:p>
         </w:tc>
         <w:tc>
@@ -600,9 +634,89 @@
             <w:pPr>
               <w:jc w:val="both"/>
               <w:rPr>
-                <w:lang w:val="en-US"/>
-              </w:rPr>
-            </w:pPr>
+                <w:rFonts w:ascii="Courier New" w:hAnsi="Courier New" w:cs="Courier New"/>
+                <w:color w:val="111111"/>
+                <w:sz w:val="21"/>
+                <w:szCs w:val="21"/>
+                <w:lang w:val="en-US"/>
+              </w:rPr>
+            </w:pPr>
+            <w:r>
+              <w:rPr>
+                <w:rFonts w:ascii="Courier New" w:hAnsi="Courier New" w:cs="Courier New"/>
+                <w:color w:val="111111"/>
+                <w:sz w:val="21"/>
+                <w:szCs w:val="21"/>
+                <w:lang w:val="en-US"/>
+              </w:rPr>
+              <w:t>node -v</w:t>
+            </w:r>
+          </w:p>
+          <w:p>
+            <w:pPr>
+              <w:jc w:val="both"/>
+              <w:rPr>
+                <w:rFonts w:ascii="Courier New" w:hAnsi="Courier New" w:cs="Courier New"/>
+                <w:color w:val="FF0000"/>
+                <w:sz w:val="21"/>
+                <w:szCs w:val="21"/>
+                <w:lang w:val="en-US"/>
+              </w:rPr>
+            </w:pPr>
+            <w:r>
+              <w:rPr>
+                <w:rFonts w:ascii="Courier New" w:hAnsi="Courier New" w:cs="Courier New"/>
+                <w:color w:val="FF0000"/>
+                <w:sz w:val="21"/>
+                <w:szCs w:val="21"/>
+                <w:lang w:val="en-US"/>
+              </w:rPr>
+              <w:t>12.22.12</w:t>
+            </w:r>
+          </w:p>
+          <w:p>
+            <w:pPr>
+              <w:jc w:val="both"/>
+              <w:rPr>
+                <w:rFonts w:ascii="Courier New" w:hAnsi="Courier New" w:cs="Courier New"/>
+                <w:color w:val="111111"/>
+                <w:sz w:val="21"/>
+                <w:szCs w:val="21"/>
+                <w:lang w:val="en-US"/>
+              </w:rPr>
+            </w:pPr>
+            <w:r>
+              <w:rPr>
+                <w:rFonts w:ascii="Courier New" w:hAnsi="Courier New" w:cs="Courier New"/>
+                <w:color w:val="111111"/>
+                <w:sz w:val="21"/>
+                <w:szCs w:val="21"/>
+                <w:lang w:val="en-US"/>
+              </w:rPr>
+              <w:t xml:space="preserve">npm -v </w:t>
+            </w:r>
+          </w:p>
+          <w:p>
+            <w:pPr>
+              <w:jc w:val="both"/>
+              <w:rPr>
+                <w:rFonts w:ascii="Courier New" w:hAnsi="Courier New" w:cs="Courier New"/>
+                <w:color w:val="111111"/>
+                <w:sz w:val="21"/>
+                <w:szCs w:val="21"/>
+                <w:lang w:val="en-US"/>
+              </w:rPr>
+            </w:pPr>
+            <w:r>
+              <w:rPr>
+                <w:rFonts w:ascii="Courier New" w:hAnsi="Courier New" w:cs="Courier New"/>
+                <w:color w:val="FF0000"/>
+                <w:sz w:val="21"/>
+                <w:szCs w:val="21"/>
+                <w:lang w:val="en-US"/>
+              </w:rPr>
+              <w:t>7.5.2</w:t>
+            </w:r>
           </w:p>
         </w:tc>
       </w:tr>
@@ -648,6 +762,44 @@
                 <w:lang w:val="en-US"/>
               </w:rPr>
             </w:pPr>
+            <w:r>
+              <w:rPr>
+                <w:lang w:val="en-US"/>
+              </w:rPr>
+              <w:t>cd zammad-assist</w:t>
+            </w:r>
+            <w:r>
+              <w:rPr>
+                <w:lang w:val="en-US"/>
+              </w:rPr>
+              <w:t>/</w:t>
+            </w:r>
+            <w:r>
+              <w:rPr>
+                <w:lang w:val="en-US"/>
+              </w:rPr>
+              <w:t>ZammadAssistProExpert</w:t>
+            </w:r>
+            <w:r>
+              <w:rPr>
+                <w:lang w:val="en-US"/>
+              </w:rPr>
+              <w:t>/</w:t>
+            </w:r>
+          </w:p>
+          <w:p>
+            <w:pPr>
+              <w:jc w:val="both"/>
+              <w:rPr>
+                <w:lang w:val="en-US"/>
+              </w:rPr>
+            </w:pPr>
+            <w:r>
+              <w:rPr>
+                <w:lang w:val="en-US"/>
+              </w:rPr>
+              <w:t>npm install</w:t>
+            </w:r>
           </w:p>
         </w:tc>
       </w:tr>
@@ -680,6 +832,18 @@
                 <w:lang w:val="en-US"/>
               </w:rPr>
             </w:pPr>
+            <w:r>
+              <w:rPr>
+                <w:lang w:val="en-US"/>
+              </w:rPr>
+              <w:t>p</w:t>
+            </w:r>
+            <w:r>
+              <w:rPr>
+                <w:lang w:val="en-US"/>
+              </w:rPr>
+              <w:t>m2</w:t>
+            </w:r>
           </w:p>
         </w:tc>
         <w:tc>
@@ -688,11 +852,52 @@
           </w:tcPr>
           <w:p>
             <w:pPr>
-              <w:jc w:val="both"/>
-              <w:rPr>
-                <w:lang w:val="en-US"/>
-              </w:rPr>
-            </w:pPr>
+              <w:tabs>
+                <w:tab w:val="left" w:pos="916"/>
+                <w:tab w:val="left" w:pos="1832"/>
+                <w:tab w:val="left" w:pos="2748"/>
+                <w:tab w:val="left" w:pos="3664"/>
+                <w:tab w:val="left" w:pos="4580"/>
+                <w:tab w:val="left" w:pos="5496"/>
+                <w:tab w:val="left" w:pos="6412"/>
+                <w:tab w:val="left" w:pos="7328"/>
+                <w:tab w:val="left" w:pos="8244"/>
+                <w:tab w:val="left" w:pos="9160"/>
+                <w:tab w:val="left" w:pos="10076"/>
+                <w:tab w:val="left" w:pos="10992"/>
+                <w:tab w:val="left" w:pos="11908"/>
+                <w:tab w:val="left" w:pos="12824"/>
+                <w:tab w:val="left" w:pos="13740"/>
+                <w:tab w:val="left" w:pos="14656"/>
+              </w:tabs>
+              <w:spacing w:after="60"/>
+              <w:rPr>
+                <w:rFonts w:ascii="Courier New" w:eastAsia="Times New Roman" w:hAnsi="Courier New" w:cs="Courier New"/>
+                <w:b/>
+                <w:bCs/>
+                <w:color w:val="111111"/>
+                <w:kern w:val="0"/>
+                <w:sz w:val="24"/>
+                <w:szCs w:val="24"/>
+                <w:lang w:eastAsia="ru-RU"/>
+                <w14:ligatures w14:val="none"/>
+              </w:rPr>
+            </w:pPr>
+            <w:r>
+              <w:rPr>
+                <w:rFonts w:ascii="Courier New" w:eastAsia="Times New Roman" w:hAnsi="Courier New" w:cs="Courier New"/>
+                <w:b/>
+                <w:bCs/>
+                <w:color w:val="111111"/>
+                <w:kern w:val="0"/>
+                <w:sz w:val="20"/>
+                <w:szCs w:val="20"/>
+                <w:highlight w:val="yellow"/>
+                <w:lang w:eastAsia="ru-RU"/>
+                <w14:ligatures w14:val="none"/>
+              </w:rPr>
+              <w:t>sudo npm install pm2 -g</w:t>
+            </w:r>
           </w:p>
         </w:tc>
       </w:tr>
@@ -877,17 +1082,68 @@
         </w:tc>
       </w:tr>
       <w:tr>
+        <w:trPr>
+          <w:trHeight w:val="27"/>
+        </w:trPr>
         <w:tc>
           <w:tcPr>
             <w:tcW w:w="1615" w:type="dxa"/>
-          </w:tcPr>
-          <w:p>
-            <w:pPr>
-              <w:jc w:val="both"/>
-              <w:rPr>
-                <w:lang w:val="en-US"/>
-              </w:rPr>
-            </w:pPr>
+            <w:vMerge/>
+          </w:tcPr>
+          <w:p>
+            <w:pPr>
+              <w:jc w:val="both"/>
+              <w:rPr>
+                <w:lang w:val="en-US"/>
+              </w:rPr>
+            </w:pPr>
+          </w:p>
+        </w:tc>
+        <w:tc>
+          <w:tcPr>
+            <w:tcW w:w="1620" w:type="dxa"/>
+          </w:tcPr>
+          <w:p>
+            <w:pPr>
+              <w:jc w:val="both"/>
+              <w:rPr>
+                <w:lang w:val="en-US"/>
+              </w:rPr>
+            </w:pPr>
+          </w:p>
+        </w:tc>
+        <w:tc>
+          <w:tcPr>
+            <w:tcW w:w="7200" w:type="dxa"/>
+          </w:tcPr>
+          <w:p>
+            <w:pPr>
+              <w:jc w:val="both"/>
+              <w:rPr>
+                <w:lang w:val="en-US"/>
+              </w:rPr>
+            </w:pPr>
+          </w:p>
+        </w:tc>
+      </w:tr>
+      <w:tr>
+        <w:tc>
+          <w:tcPr>
+            <w:tcW w:w="1615" w:type="dxa"/>
+          </w:tcPr>
+          <w:p>
+            <w:pPr>
+              <w:jc w:val="both"/>
+              <w:rPr>
+                <w:lang w:val="en-US"/>
+              </w:rPr>
+            </w:pPr>
+            <w:r>
+              <w:rPr>
+                <w:lang w:val="en-US"/>
+              </w:rPr>
+              <w:t>4 backgrnd</w:t>
+            </w:r>
           </w:p>
         </w:tc>
         <w:tc>
@@ -897,11 +1153,110 @@
           </w:tcPr>
           <w:p>
             <w:pPr>
-              <w:jc w:val="both"/>
-              <w:rPr>
-                <w:lang w:val="en-US"/>
-              </w:rPr>
-            </w:pPr>
+              <w:spacing w:after="0" w:line="240" w:lineRule="auto"/>
+              <w:jc w:val="both"/>
+              <w:rPr>
+                <w:lang w:val="en-US"/>
+              </w:rPr>
+            </w:pPr>
+            <w:r>
+              <w:rPr>
+                <w:lang w:val="en-US"/>
+              </w:rPr>
+              <w:t>cd /intelligence/</w:t>
+            </w:r>
+            <w:r>
+              <w:rPr>
+                <w:lang w:val="en-US"/>
+              </w:rPr>
+              <w:t>zammad-assist</w:t>
+            </w:r>
+            <w:r>
+              <w:rPr>
+                <w:lang w:val="en-US"/>
+              </w:rPr>
+              <w:t>/</w:t>
+            </w:r>
+            <w:r>
+              <w:rPr>
+                <w:lang w:val="en-US"/>
+              </w:rPr>
+              <w:t>ZammadAssistProExpert</w:t>
+            </w:r>
+            <w:r>
+              <w:rPr>
+                <w:lang w:val="en-US"/>
+              </w:rPr>
+              <w:t>/</w:t>
+            </w:r>
+          </w:p>
+          <w:p>
+            <w:pPr>
+              <w:spacing w:after="0" w:line="240" w:lineRule="auto"/>
+              <w:jc w:val="both"/>
+              <w:rPr>
+                <w:lang w:val="en-US"/>
+              </w:rPr>
+            </w:pPr>
+            <w:r>
+              <w:rPr>
+                <w:lang w:val="en-US"/>
+              </w:rPr>
+              <w:t>pwd</w:t>
+            </w:r>
+          </w:p>
+          <w:p>
+            <w:pPr>
+              <w:spacing w:after="0" w:line="240" w:lineRule="auto"/>
+              <w:jc w:val="both"/>
+              <w:rPr>
+                <w:lang w:val="en-US"/>
+              </w:rPr>
+            </w:pPr>
+            <w:r>
+              <w:rPr>
+                <w:lang w:val="en-US"/>
+              </w:rPr>
+              <w:t>pm2 start ./src/</w:t>
+            </w:r>
+            <w:r>
+              <w:rPr>
+                <w:lang w:val="en-US"/>
+              </w:rPr>
+              <w:t>server/</w:t>
+            </w:r>
+            <w:r>
+              <w:rPr>
+                <w:lang w:val="en-US"/>
+              </w:rPr>
+              <w:t>server.js --watch --name "</w:t>
+            </w:r>
+            <w:r>
+              <w:rPr>
+                <w:lang w:val="en-US"/>
+              </w:rPr>
+              <w:t>Zammad-Assist</w:t>
+            </w:r>
+            <w:r>
+              <w:rPr>
+                <w:lang w:val="en-US"/>
+              </w:rPr>
+              <w:t>"</w:t>
+            </w:r>
+          </w:p>
+          <w:p>
+            <w:pPr>
+              <w:jc w:val="both"/>
+              <w:rPr>
+                <w:lang w:val="en-US"/>
+              </w:rPr>
+            </w:pPr>
+            <w:r>
+              <w:rPr>
+                <w:lang w:val="en-US"/>
+              </w:rPr>
+              <w:t>pm2 save</w:t>
+            </w:r>
           </w:p>
         </w:tc>
       </w:tr>
@@ -1380,6 +1735,7 @@
               <w:rPr>
                 <w:lang w:val="en-US" w:eastAsia="ru-RU"/>
               </w:rPr>
+              <w:lastRenderedPageBreak/>
               <w:t>/api/v1/users/image/d2f83800278f9d923801b704732e0283</w:t>
             </w:r>
           </w:p>
@@ -2024,6 +2380,84 @@
     <w:basedOn w:val="a0"/>
     <w:rsid w:val="007017C5"/>
   </w:style>
+  <w:style w:type="character" w:styleId="a6">
+    <w:name w:val="Strong"/>
+    <w:basedOn w:val="a0"/>
+    <w:uiPriority w:val="22"/>
+    <w:qFormat/>
+    <w:rsid w:val="009143AE"/>
+    <w:rPr>
+      <w:b/>
+      <w:bCs/>
+    </w:rPr>
+  </w:style>
+  <w:style w:type="paragraph" w:styleId="HTML">
+    <w:name w:val="HTML Preformatted"/>
+    <w:basedOn w:val="a"/>
+    <w:link w:val="HTML0"/>
+    <w:uiPriority w:val="99"/>
+    <w:semiHidden/>
+    <w:unhideWhenUsed/>
+    <w:rsid w:val="00926484"/>
+    <w:pPr>
+      <w:tabs>
+        <w:tab w:val="left" w:pos="916"/>
+        <w:tab w:val="left" w:pos="1832"/>
+        <w:tab w:val="left" w:pos="2748"/>
+        <w:tab w:val="left" w:pos="3664"/>
+        <w:tab w:val="left" w:pos="4580"/>
+        <w:tab w:val="left" w:pos="5496"/>
+        <w:tab w:val="left" w:pos="6412"/>
+        <w:tab w:val="left" w:pos="7328"/>
+        <w:tab w:val="left" w:pos="8244"/>
+        <w:tab w:val="left" w:pos="9160"/>
+        <w:tab w:val="left" w:pos="10076"/>
+        <w:tab w:val="left" w:pos="10992"/>
+        <w:tab w:val="left" w:pos="11908"/>
+        <w:tab w:val="left" w:pos="12824"/>
+        <w:tab w:val="left" w:pos="13740"/>
+        <w:tab w:val="left" w:pos="14656"/>
+      </w:tabs>
+      <w:spacing w:after="0" w:line="240" w:lineRule="auto"/>
+    </w:pPr>
+    <w:rPr>
+      <w:rFonts w:ascii="Courier New" w:eastAsia="Times New Roman" w:hAnsi="Courier New" w:cs="Courier New"/>
+      <w:kern w:val="0"/>
+      <w:sz w:val="20"/>
+      <w:szCs w:val="20"/>
+      <w:lang w:eastAsia="ru-RU"/>
+      <w14:ligatures w14:val="none"/>
+    </w:rPr>
+  </w:style>
+  <w:style w:type="character" w:customStyle="1" w:styleId="HTML0">
+    <w:name w:val="Стандартный HTML Знак"/>
+    <w:basedOn w:val="a0"/>
+    <w:link w:val="HTML"/>
+    <w:uiPriority w:val="99"/>
+    <w:semiHidden/>
+    <w:rsid w:val="00926484"/>
+    <w:rPr>
+      <w:rFonts w:ascii="Courier New" w:eastAsia="Times New Roman" w:hAnsi="Courier New" w:cs="Courier New"/>
+      <w:kern w:val="0"/>
+      <w:sz w:val="20"/>
+      <w:szCs w:val="20"/>
+      <w:lang w:eastAsia="ru-RU"/>
+      <w14:ligatures w14:val="none"/>
+    </w:rPr>
+  </w:style>
+  <w:style w:type="character" w:styleId="HTML1">
+    <w:name w:val="HTML Code"/>
+    <w:basedOn w:val="a0"/>
+    <w:uiPriority w:val="99"/>
+    <w:semiHidden/>
+    <w:unhideWhenUsed/>
+    <w:rsid w:val="00926484"/>
+    <w:rPr>
+      <w:rFonts w:ascii="Courier New" w:eastAsia="Times New Roman" w:hAnsi="Courier New" w:cs="Courier New"/>
+      <w:sz w:val="20"/>
+      <w:szCs w:val="20"/>
+    </w:rPr>
+  </w:style>
 </w:styles>
 </file>
 

</xml_diff>

<commit_message>
Added DEBUG_LEVEL to consoles and log files Fix bug in tgUsersService.js
</commit_message>
<xml_diff>
--- a/doc/ProjectBuildingNotes.docx
+++ b/doc/ProjectBuildingNotes.docx
@@ -657,6 +657,7 @@
               <w:jc w:val="both"/>
               <w:rPr>
                 <w:rFonts w:ascii="Courier New" w:hAnsi="Courier New" w:cs="Courier New"/>
+                <w:strike/>
                 <w:color w:val="FF0000"/>
                 <w:sz w:val="21"/>
                 <w:szCs w:val="21"/>
@@ -666,6 +667,7 @@
             <w:r>
               <w:rPr>
                 <w:rFonts w:ascii="Courier New" w:hAnsi="Courier New" w:cs="Courier New"/>
+                <w:strike/>
                 <w:color w:val="FF0000"/>
                 <w:sz w:val="21"/>
                 <w:szCs w:val="21"/>
@@ -701,6 +703,7 @@
               <w:jc w:val="both"/>
               <w:rPr>
                 <w:rFonts w:ascii="Courier New" w:hAnsi="Courier New" w:cs="Courier New"/>
+                <w:strike/>
                 <w:color w:val="111111"/>
                 <w:sz w:val="21"/>
                 <w:szCs w:val="21"/>
@@ -710,6 +713,7 @@
             <w:r>
               <w:rPr>
                 <w:rFonts w:ascii="Courier New" w:hAnsi="Courier New" w:cs="Courier New"/>
+                <w:strike/>
                 <w:color w:val="FF0000"/>
                 <w:sz w:val="21"/>
                 <w:szCs w:val="21"/>
@@ -749,6 +753,18 @@
                 <w:lang w:val="en-US"/>
               </w:rPr>
             </w:pPr>
+            <w:r>
+              <w:rPr>
+                <w:lang w:val="uk-UA"/>
+              </w:rPr>
+              <w:t>С ключами</w:t>
+            </w:r>
+            <w:r>
+              <w:rPr>
+                <w:lang w:val="en-US"/>
+              </w:rPr>
+              <w:t xml:space="preserve"> GPG</w:t>
+            </w:r>
           </w:p>
         </w:tc>
         <w:tc>
@@ -759,46 +775,172 @@
             <w:pPr>
               <w:jc w:val="both"/>
               <w:rPr>
-                <w:lang w:val="en-US"/>
-              </w:rPr>
-            </w:pPr>
-            <w:r>
-              <w:rPr>
-                <w:lang w:val="en-US"/>
-              </w:rPr>
-              <w:t>cd zammad-assist</w:t>
-            </w:r>
-            <w:r>
-              <w:rPr>
-                <w:lang w:val="en-US"/>
-              </w:rPr>
-              <w:t>/</w:t>
-            </w:r>
-            <w:r>
-              <w:rPr>
-                <w:lang w:val="en-US"/>
-              </w:rPr>
-              <w:t>ZammadAssistProExpert</w:t>
-            </w:r>
-            <w:r>
-              <w:rPr>
-                <w:lang w:val="en-US"/>
-              </w:rPr>
-              <w:t>/</w:t>
-            </w:r>
-          </w:p>
-          <w:p>
-            <w:pPr>
-              <w:jc w:val="both"/>
-              <w:rPr>
-                <w:lang w:val="en-US"/>
-              </w:rPr>
-            </w:pPr>
-            <w:r>
-              <w:rPr>
-                <w:lang w:val="en-US"/>
-              </w:rPr>
-              <w:t>npm install</w:t>
+                <w:rFonts w:ascii="Courier New" w:hAnsi="Courier New" w:cs="Courier New"/>
+                <w:sz w:val="21"/>
+                <w:szCs w:val="21"/>
+                <w:lang w:val="en-US"/>
+              </w:rPr>
+            </w:pPr>
+            <w:r>
+              <w:rPr>
+                <w:rFonts w:ascii="Courier New" w:hAnsi="Courier New" w:cs="Courier New"/>
+                <w:sz w:val="21"/>
+                <w:szCs w:val="21"/>
+                <w:lang w:val="en-US"/>
+              </w:rPr>
+              <w:t>node -v</w:t>
+            </w:r>
+          </w:p>
+          <w:p>
+            <w:pPr>
+              <w:jc w:val="both"/>
+              <w:rPr>
+                <w:rFonts w:ascii="Courier New" w:hAnsi="Courier New" w:cs="Courier New"/>
+                <w:sz w:val="21"/>
+                <w:szCs w:val="21"/>
+                <w:lang w:val="en-US"/>
+              </w:rPr>
+            </w:pPr>
+            <w:r>
+              <w:rPr>
+                <w:rFonts w:ascii="Courier New" w:hAnsi="Courier New" w:cs="Courier New"/>
+                <w:sz w:val="21"/>
+                <w:szCs w:val="21"/>
+                <w:lang w:val="en-US"/>
+              </w:rPr>
+              <w:t>1</w:t>
+            </w:r>
+            <w:r>
+              <w:rPr>
+                <w:rFonts w:ascii="Courier New" w:hAnsi="Courier New" w:cs="Courier New"/>
+                <w:sz w:val="21"/>
+                <w:szCs w:val="21"/>
+                <w:lang w:val="en-US"/>
+              </w:rPr>
+              <w:t>8</w:t>
+            </w:r>
+            <w:r>
+              <w:rPr>
+                <w:rFonts w:ascii="Courier New" w:hAnsi="Courier New" w:cs="Courier New"/>
+                <w:sz w:val="21"/>
+                <w:szCs w:val="21"/>
+                <w:lang w:val="en-US"/>
+              </w:rPr>
+              <w:t>.</w:t>
+            </w:r>
+            <w:r>
+              <w:rPr>
+                <w:rFonts w:ascii="Courier New" w:hAnsi="Courier New" w:cs="Courier New"/>
+                <w:sz w:val="21"/>
+                <w:szCs w:val="21"/>
+                <w:lang w:val="en-US"/>
+              </w:rPr>
+              <w:t>17</w:t>
+            </w:r>
+            <w:r>
+              <w:rPr>
+                <w:rFonts w:ascii="Courier New" w:hAnsi="Courier New" w:cs="Courier New"/>
+                <w:sz w:val="21"/>
+                <w:szCs w:val="21"/>
+                <w:lang w:val="en-US"/>
+              </w:rPr>
+              <w:t>.1</w:t>
+            </w:r>
+          </w:p>
+          <w:p>
+            <w:pPr>
+              <w:jc w:val="both"/>
+              <w:rPr>
+                <w:rFonts w:ascii="Courier New" w:hAnsi="Courier New" w:cs="Courier New"/>
+                <w:sz w:val="21"/>
+                <w:szCs w:val="21"/>
+                <w:lang w:val="en-US"/>
+              </w:rPr>
+            </w:pPr>
+            <w:r>
+              <w:rPr>
+                <w:rFonts w:ascii="Courier New" w:hAnsi="Courier New" w:cs="Courier New"/>
+                <w:sz w:val="21"/>
+                <w:szCs w:val="21"/>
+                <w:lang w:val="en-US"/>
+              </w:rPr>
+              <w:t xml:space="preserve">npm -v </w:t>
+            </w:r>
+          </w:p>
+          <w:p>
+            <w:pPr>
+              <w:jc w:val="both"/>
+              <w:rPr>
+                <w:rFonts w:ascii="Courier New" w:hAnsi="Courier New" w:cs="Courier New"/>
+                <w:sz w:val="21"/>
+                <w:szCs w:val="21"/>
+                <w:lang w:val="en-US"/>
+              </w:rPr>
+            </w:pPr>
+            <w:r>
+              <w:rPr>
+                <w:rFonts w:ascii="Courier New" w:hAnsi="Courier New" w:cs="Courier New"/>
+                <w:sz w:val="21"/>
+                <w:szCs w:val="21"/>
+                <w:lang w:val="en-US"/>
+              </w:rPr>
+              <w:t>10</w:t>
+            </w:r>
+            <w:r>
+              <w:rPr>
+                <w:rFonts w:ascii="Courier New" w:hAnsi="Courier New" w:cs="Courier New"/>
+                <w:sz w:val="21"/>
+                <w:szCs w:val="21"/>
+                <w:lang w:val="en-US"/>
+              </w:rPr>
+              <w:t>.</w:t>
+            </w:r>
+            <w:r>
+              <w:rPr>
+                <w:rFonts w:ascii="Courier New" w:hAnsi="Courier New" w:cs="Courier New"/>
+                <w:sz w:val="21"/>
+                <w:szCs w:val="21"/>
+                <w:lang w:val="en-US"/>
+              </w:rPr>
+              <w:t>2</w:t>
+            </w:r>
+            <w:r>
+              <w:rPr>
+                <w:rFonts w:ascii="Courier New" w:hAnsi="Courier New" w:cs="Courier New"/>
+                <w:sz w:val="21"/>
+                <w:szCs w:val="21"/>
+                <w:lang w:val="en-US"/>
+              </w:rPr>
+              <w:t>.</w:t>
+            </w:r>
+            <w:r>
+              <w:rPr>
+                <w:rFonts w:ascii="Courier New" w:hAnsi="Courier New" w:cs="Courier New"/>
+                <w:sz w:val="21"/>
+                <w:szCs w:val="21"/>
+                <w:lang w:val="en-US"/>
+              </w:rPr>
+              <w:t>0</w:t>
+            </w:r>
+          </w:p>
+          <w:p>
+            <w:pPr>
+              <w:jc w:val="both"/>
+              <w:rPr>
+                <w:rFonts w:ascii="Courier New" w:hAnsi="Courier New" w:cs="Courier New"/>
+                <w:sz w:val="21"/>
+                <w:szCs w:val="21"/>
+                <w:lang w:val="en-US"/>
+              </w:rPr>
+            </w:pPr>
+            <w:r>
+              <w:rPr>
+                <w:rFonts w:ascii="Courier New" w:hAnsi="Courier New" w:cs="Courier New"/>
+                <w:sz w:val="21"/>
+                <w:szCs w:val="21"/>
+                <w:lang w:val="en-US"/>
+              </w:rPr>
+              <w:t>Git 2.30.2</w:t>
             </w:r>
           </w:p>
         </w:tc>
@@ -832,17 +974,94 @@
                 <w:lang w:val="en-US"/>
               </w:rPr>
             </w:pPr>
-            <w:r>
-              <w:rPr>
-                <w:lang w:val="en-US"/>
-              </w:rPr>
-              <w:t>p</w:t>
-            </w:r>
-            <w:r>
-              <w:rPr>
-                <w:lang w:val="en-US"/>
-              </w:rPr>
-              <w:t>m2</w:t>
+          </w:p>
+        </w:tc>
+        <w:tc>
+          <w:tcPr>
+            <w:tcW w:w="7200" w:type="dxa"/>
+          </w:tcPr>
+          <w:p>
+            <w:pPr>
+              <w:jc w:val="both"/>
+              <w:rPr>
+                <w:lang w:val="en-US"/>
+              </w:rPr>
+            </w:pPr>
+            <w:r>
+              <w:rPr>
+                <w:lang w:val="en-US"/>
+              </w:rPr>
+              <w:t>cd zammad-assist</w:t>
+            </w:r>
+            <w:r>
+              <w:rPr>
+                <w:lang w:val="en-US"/>
+              </w:rPr>
+              <w:t>/</w:t>
+            </w:r>
+            <w:r>
+              <w:rPr>
+                <w:lang w:val="en-US"/>
+              </w:rPr>
+              <w:t>ZammadAssistProExpert</w:t>
+            </w:r>
+            <w:r>
+              <w:rPr>
+                <w:lang w:val="en-US"/>
+              </w:rPr>
+              <w:t>/</w:t>
+            </w:r>
+          </w:p>
+          <w:p>
+            <w:pPr>
+              <w:jc w:val="both"/>
+              <w:rPr>
+                <w:lang w:val="en-US"/>
+              </w:rPr>
+            </w:pPr>
+            <w:r>
+              <w:rPr>
+                <w:lang w:val="en-US"/>
+              </w:rPr>
+              <w:t>npm install</w:t>
+            </w:r>
+          </w:p>
+        </w:tc>
+      </w:tr>
+      <w:tr>
+        <w:trPr>
+          <w:trHeight w:val="27"/>
+        </w:trPr>
+        <w:tc>
+          <w:tcPr>
+            <w:tcW w:w="1615" w:type="dxa"/>
+            <w:vMerge/>
+          </w:tcPr>
+          <w:p>
+            <w:pPr>
+              <w:jc w:val="both"/>
+              <w:rPr>
+                <w:lang w:val="en-US"/>
+              </w:rPr>
+            </w:pPr>
+          </w:p>
+        </w:tc>
+        <w:tc>
+          <w:tcPr>
+            <w:tcW w:w="1620" w:type="dxa"/>
+          </w:tcPr>
+          <w:p>
+            <w:pPr>
+              <w:jc w:val="both"/>
+              <w:rPr>
+                <w:lang w:val="en-US"/>
+              </w:rPr>
+            </w:pPr>
+            <w:r>
+              <w:rPr>
+                <w:lang w:val="en-US"/>
+              </w:rPr>
+              <w:t>pm2</w:t>
             </w:r>
           </w:p>
         </w:tc>
@@ -879,7 +1098,7 @@
                 <w:kern w:val="0"/>
                 <w:sz w:val="24"/>
                 <w:szCs w:val="24"/>
-                <w:lang w:eastAsia="ru-RU"/>
+                <w:lang w:val="en-US" w:eastAsia="ru-RU"/>
                 <w14:ligatures w14:val="none"/>
               </w:rPr>
             </w:pPr>
@@ -893,7 +1112,7 @@
                 <w:sz w:val="20"/>
                 <w:szCs w:val="20"/>
                 <w:highlight w:val="yellow"/>
-                <w:lang w:eastAsia="ru-RU"/>
+                <w:lang w:val="en-US" w:eastAsia="ru-RU"/>
                 <w14:ligatures w14:val="none"/>
               </w:rPr>
               <w:t>sudo npm install pm2 -g</w:t>
@@ -1153,7 +1372,6 @@
           </w:tcPr>
           <w:p>
             <w:pPr>
-              <w:spacing w:after="0" w:line="240" w:lineRule="auto"/>
               <w:jc w:val="both"/>
               <w:rPr>
                 <w:lang w:val="en-US"/>
@@ -1192,7 +1410,6 @@
           </w:p>
           <w:p>
             <w:pPr>
-              <w:spacing w:after="0" w:line="240" w:lineRule="auto"/>
               <w:jc w:val="both"/>
               <w:rPr>
                 <w:lang w:val="en-US"/>
@@ -1207,7 +1424,6 @@
           </w:p>
           <w:p>
             <w:pPr>
-              <w:spacing w:after="0" w:line="240" w:lineRule="auto"/>
               <w:jc w:val="both"/>
               <w:rPr>
                 <w:lang w:val="en-US"/>
@@ -1386,7 +1602,7 @@
                 <w:lang w:val="en-US"/>
               </w:rPr>
             </w:pPr>
-            <w:hyperlink r:id="rId4" w:history="1">
+            <w:hyperlink r:id="rId5" w:history="1">
               <w:r>
                 <w:rPr>
                   <w:rStyle w:val="a4"/>
@@ -1641,6 +1857,7 @@
                 <w:shd w:val="clear" w:color="auto" w:fill="F3F5F9"/>
                 <w:lang w:val="en-US"/>
               </w:rPr>
+              <w:lastRenderedPageBreak/>
               <w:t xml:space="preserve">cd </w:t>
             </w:r>
             <w:r>
@@ -1735,7 +1952,6 @@
               <w:rPr>
                 <w:lang w:val="en-US" w:eastAsia="ru-RU"/>
               </w:rPr>
-              <w:lastRenderedPageBreak/>
               <w:t>/api/v1/users/image/d2f83800278f9d923801b704732e0283</w:t>
             </w:r>
           </w:p>
@@ -1869,6 +2085,127 @@
     </w:sectPr>
   </w:body>
 </w:document>
+</file>
+
+<file path=word/numbering.xml><?xml version="1.0" encoding="utf-8"?>
+<w:numbering xmlns:wpc="http://schemas.microsoft.com/office/word/2010/wordprocessingCanvas" xmlns:cx="http://schemas.microsoft.com/office/drawing/2014/chartex" xmlns:cx1="http://schemas.microsoft.com/office/drawing/2015/9/8/chartex" xmlns:cx2="http://schemas.microsoft.com/office/drawing/2015/10/21/chartex" xmlns:cx3="http://schemas.microsoft.com/office/drawing/2016/5/9/chartex" xmlns:cx4="http://schemas.microsoft.com/office/drawing/2016/5/10/chartex" xmlns:cx5="http://schemas.microsoft.com/office/drawing/2016/5/11/chartex" xmlns:cx6="http://schemas.microsoft.com/office/drawing/2016/5/12/chartex" xmlns:cx7="http://schemas.microsoft.com/office/drawing/2016/5/13/chartex" xmlns:cx8="http://schemas.microsoft.com/office/drawing/2016/5/14/chartex" xmlns:mc="http://schemas.openxmlformats.org/markup-compatibility/2006" xmlns:aink="http://schemas.microsoft.com/office/drawing/2016/ink" xmlns:am3d="http://schemas.microsoft.com/office/drawing/2017/model3d" xmlns:o="urn:schemas-microsoft-com:office:office" xmlns:oel="http://schemas.microsoft.com/office/2019/extlst" xmlns:r="http://schemas.openxmlformats.org/officeDocument/2006/relationships" xmlns:m="http://schemas.openxmlformats.org/officeDocument/2006/math" xmlns:v="urn:schemas-microsoft-com:vml" xmlns:wp14="http://schemas.microsoft.com/office/word/2010/wordprocessingDrawing" xmlns:wp="http://schemas.openxmlformats.org/drawingml/2006/wordprocessingDrawing" xmlns:w10="urn:schemas-microsoft-com:office:word" xmlns:w="http://schemas.openxmlformats.org/wordprocessingml/2006/main" xmlns:w14="http://schemas.microsoft.com/office/word/2010/wordml" xmlns:w15="http://schemas.microsoft.com/office/word/2012/wordml" xmlns:w16cex="http://schemas.microsoft.com/office/word/2018/wordml/cex" xmlns:w16cid="http://schemas.microsoft.com/office/word/2016/wordml/cid" xmlns:w16="http://schemas.microsoft.com/office/word/2018/wordml" xmlns:w16sdtdh="http://schemas.microsoft.com/office/word/2020/wordml/sdtdatahash" xmlns:w16se="http://schemas.microsoft.com/office/word/2015/wordml/symex" xmlns:wpg="http://schemas.microsoft.com/office/word/2010/wordprocessingGroup" xmlns:wpi="http://schemas.microsoft.com/office/word/2010/wordprocessingInk" xmlns:wne="http://schemas.microsoft.com/office/word/2006/wordml" xmlns:wps="http://schemas.microsoft.com/office/word/2010/wordprocessingShape" mc:Ignorable="w14 w15 w16se w16cid w16 w16cex w16sdtdh wp14">
+  <w:abstractNum w:abstractNumId="0" w15:restartNumberingAfterBreak="0">
+    <w:nsid w:val="607534DA"/>
+    <w:multiLevelType w:val="hybridMultilevel"/>
+    <w:tmpl w:val="07083E6C"/>
+    <w:lvl w:ilvl="0" w:tplc="04190001">
+      <w:start w:val="1"/>
+      <w:numFmt w:val="bullet"/>
+      <w:lvlText w:val=""/>
+      <w:lvlJc w:val="left"/>
+      <w:pPr>
+        <w:ind w:left="720" w:hanging="360"/>
+      </w:pPr>
+      <w:rPr>
+        <w:rFonts w:ascii="Symbol" w:hAnsi="Symbol" w:hint="default"/>
+      </w:rPr>
+    </w:lvl>
+    <w:lvl w:ilvl="1" w:tplc="04190003" w:tentative="1">
+      <w:start w:val="1"/>
+      <w:numFmt w:val="bullet"/>
+      <w:lvlText w:val="o"/>
+      <w:lvlJc w:val="left"/>
+      <w:pPr>
+        <w:ind w:left="1440" w:hanging="360"/>
+      </w:pPr>
+      <w:rPr>
+        <w:rFonts w:ascii="Courier New" w:hAnsi="Courier New" w:cs="Courier New" w:hint="default"/>
+      </w:rPr>
+    </w:lvl>
+    <w:lvl w:ilvl="2" w:tplc="04190005" w:tentative="1">
+      <w:start w:val="1"/>
+      <w:numFmt w:val="bullet"/>
+      <w:lvlText w:val=""/>
+      <w:lvlJc w:val="left"/>
+      <w:pPr>
+        <w:ind w:left="2160" w:hanging="360"/>
+      </w:pPr>
+      <w:rPr>
+        <w:rFonts w:ascii="Wingdings" w:hAnsi="Wingdings" w:hint="default"/>
+      </w:rPr>
+    </w:lvl>
+    <w:lvl w:ilvl="3" w:tplc="04190001" w:tentative="1">
+      <w:start w:val="1"/>
+      <w:numFmt w:val="bullet"/>
+      <w:lvlText w:val=""/>
+      <w:lvlJc w:val="left"/>
+      <w:pPr>
+        <w:ind w:left="2880" w:hanging="360"/>
+      </w:pPr>
+      <w:rPr>
+        <w:rFonts w:ascii="Symbol" w:hAnsi="Symbol" w:hint="default"/>
+      </w:rPr>
+    </w:lvl>
+    <w:lvl w:ilvl="4" w:tplc="04190003" w:tentative="1">
+      <w:start w:val="1"/>
+      <w:numFmt w:val="bullet"/>
+      <w:lvlText w:val="o"/>
+      <w:lvlJc w:val="left"/>
+      <w:pPr>
+        <w:ind w:left="3600" w:hanging="360"/>
+      </w:pPr>
+      <w:rPr>
+        <w:rFonts w:ascii="Courier New" w:hAnsi="Courier New" w:cs="Courier New" w:hint="default"/>
+      </w:rPr>
+    </w:lvl>
+    <w:lvl w:ilvl="5" w:tplc="04190005" w:tentative="1">
+      <w:start w:val="1"/>
+      <w:numFmt w:val="bullet"/>
+      <w:lvlText w:val=""/>
+      <w:lvlJc w:val="left"/>
+      <w:pPr>
+        <w:ind w:left="4320" w:hanging="360"/>
+      </w:pPr>
+      <w:rPr>
+        <w:rFonts w:ascii="Wingdings" w:hAnsi="Wingdings" w:hint="default"/>
+      </w:rPr>
+    </w:lvl>
+    <w:lvl w:ilvl="6" w:tplc="04190001" w:tentative="1">
+      <w:start w:val="1"/>
+      <w:numFmt w:val="bullet"/>
+      <w:lvlText w:val=""/>
+      <w:lvlJc w:val="left"/>
+      <w:pPr>
+        <w:ind w:left="5040" w:hanging="360"/>
+      </w:pPr>
+      <w:rPr>
+        <w:rFonts w:ascii="Symbol" w:hAnsi="Symbol" w:hint="default"/>
+      </w:rPr>
+    </w:lvl>
+    <w:lvl w:ilvl="7" w:tplc="04190003" w:tentative="1">
+      <w:start w:val="1"/>
+      <w:numFmt w:val="bullet"/>
+      <w:lvlText w:val="o"/>
+      <w:lvlJc w:val="left"/>
+      <w:pPr>
+        <w:ind w:left="5760" w:hanging="360"/>
+      </w:pPr>
+      <w:rPr>
+        <w:rFonts w:ascii="Courier New" w:hAnsi="Courier New" w:cs="Courier New" w:hint="default"/>
+      </w:rPr>
+    </w:lvl>
+    <w:lvl w:ilvl="8" w:tplc="04190005" w:tentative="1">
+      <w:start w:val="1"/>
+      <w:numFmt w:val="bullet"/>
+      <w:lvlText w:val=""/>
+      <w:lvlJc w:val="left"/>
+      <w:pPr>
+        <w:ind w:left="6480" w:hanging="360"/>
+      </w:pPr>
+      <w:rPr>
+        <w:rFonts w:ascii="Wingdings" w:hAnsi="Wingdings" w:hint="default"/>
+      </w:rPr>
+    </w:lvl>
+  </w:abstractNum>
+  <w:num w:numId="1" w16cid:durableId="1841576115">
+    <w:abstractNumId w:val="0"/>
+  </w:num>
+</w:numbering>
 </file>
 
 <file path=word/styles.xml><?xml version="1.0" encoding="utf-8"?>
@@ -2458,6 +2795,17 @@
       <w:szCs w:val="20"/>
     </w:rPr>
   </w:style>
+  <w:style w:type="paragraph" w:styleId="a7">
+    <w:name w:val="List Paragraph"/>
+    <w:basedOn w:val="a"/>
+    <w:uiPriority w:val="34"/>
+    <w:qFormat/>
+    <w:rsid w:val="007A3C6F"/>
+    <w:pPr>
+      <w:ind w:left="720"/>
+      <w:contextualSpacing/>
+    </w:pPr>
+  </w:style>
 </w:styles>
 </file>
 

</xml_diff>

<commit_message>
Added branch for ticket approve or decline by user
</commit_message>
<xml_diff>
--- a/doc/ProjectBuildingNotes.docx
+++ b/doc/ProjectBuildingNotes.docx
@@ -1554,6 +1554,62 @@
     </w:p>
     <w:p>
       <w:pPr>
+        <w:pStyle w:val="1"/>
+      </w:pPr>
+      <w:r>
+        <w:t>Восстановить базу из текстовой клопии</w:t>
+      </w:r>
+    </w:p>
+    <w:tbl>
+      <w:tblPr>
+        <w:tblStyle w:val="a3"/>
+        <w:tblW w:w="0" w:type="auto"/>
+        <w:tblLook w:val="04A0" w:firstRow="1" w:lastRow="0" w:firstColumn="1" w:lastColumn="0" w:noHBand="0" w:noVBand="1"/>
+      </w:tblPr>
+      <w:tblGrid>
+        <w:gridCol w:w="10456"/>
+      </w:tblGrid>
+      <w:tr>
+        <w:tc>
+          <w:tcPr>
+            <w:tcW w:w="10456" w:type="dxa"/>
+          </w:tcPr>
+          <w:p>
+            <w:pPr>
+              <w:rPr>
+                <w:b/>
+                <w:bCs/>
+                <w:sz w:val="28"/>
+                <w:szCs w:val="28"/>
+                <w:lang w:val="en-US"/>
+              </w:rPr>
+            </w:pPr>
+            <w:r>
+              <w:rPr>
+                <w:b/>
+                <w:bCs/>
+                <w:sz w:val="28"/>
+                <w:szCs w:val="28"/>
+                <w:highlight w:val="yellow"/>
+                <w:lang w:val="en-US"/>
+              </w:rPr>
+              <w:t>C:\"Program Files"\PostgreSQL\16\bin\psql -h 127.0.0.1 -p 5434 -U postgres -d zammad -a -f D:\Zammad\DB_dump\zammad.sql</w:t>
+            </w:r>
+          </w:p>
+        </w:tc>
+      </w:tr>
+    </w:tbl>
+    <w:p>
+      <w:pPr>
+        <w:rPr>
+          <w:b/>
+          <w:bCs/>
+          <w:lang w:val="en-US"/>
+        </w:rPr>
+      </w:pPr>
+    </w:p>
+    <w:p>
+      <w:pPr>
         <w:rPr>
           <w:b/>
           <w:bCs/>
@@ -1857,7 +1913,6 @@
                 <w:shd w:val="clear" w:color="auto" w:fill="F3F5F9"/>
                 <w:lang w:val="en-US"/>
               </w:rPr>
-              <w:lastRenderedPageBreak/>
               <w:t xml:space="preserve">cd </w:t>
             </w:r>
             <w:r>

</xml_diff>